<commit_message>
pdf e formati word
</commit_message>
<xml_diff>
--- a/Documenti/SDD.docx
+++ b/Documenti/SDD.docx
@@ -590,8 +590,6 @@
     <w:p/>
     <w:p/>
     <w:p/>
-    <w:p/>
-    <w:p/>
     <w:p>
       <w:pPr>
         <w:pStyle w:val="GpsTitolo"/>
@@ -5936,9 +5934,17 @@
           <w:szCs w:val="28"/>
         </w:rPr>
         <w:drawing>
-          <wp:inline distT="0" distB="0" distL="0" distR="0" wp14:anchorId="4D5C2C27" wp14:editId="42A6D715">
-            <wp:extent cx="5943600" cy="3352800"/>
-            <wp:effectExtent l="0" t="0" r="0" b="0"/>
+          <wp:anchor distT="0" distB="0" distL="114300" distR="114300" simplePos="0" relativeHeight="251658240" behindDoc="0" locked="0" layoutInCell="1" allowOverlap="1" wp14:anchorId="4D5C2C27" wp14:editId="00C34AB6">
+            <wp:simplePos x="0" y="0"/>
+            <wp:positionH relativeFrom="column">
+              <wp:posOffset>0</wp:posOffset>
+            </wp:positionH>
+            <wp:positionV relativeFrom="page">
+              <wp:posOffset>3698566</wp:posOffset>
+            </wp:positionV>
+            <wp:extent cx="6205855" cy="3500755"/>
+            <wp:effectExtent l="0" t="0" r="4445" b="4445"/>
+            <wp:wrapTopAndBottom/>
             <wp:docPr id="4" name="Picture 4"/>
             <wp:cNvGraphicFramePr>
               <a:graphicFrameLocks xmlns:a="http://schemas.openxmlformats.org/drawingml/2006/main" noChangeAspect="1"/>
@@ -5968,7 +5974,7 @@
                   <pic:spPr bwMode="auto">
                     <a:xfrm>
                       <a:off x="0" y="0"/>
-                      <a:ext cx="5943600" cy="3352800"/>
+                      <a:ext cx="6205855" cy="3500755"/>
                     </a:xfrm>
                     <a:prstGeom prst="rect">
                       <a:avLst/>
@@ -5981,7 +5987,13 @@
                 </pic:pic>
               </a:graphicData>
             </a:graphic>
-          </wp:inline>
+            <wp14:sizeRelH relativeFrom="margin">
+              <wp14:pctWidth>0</wp14:pctWidth>
+            </wp14:sizeRelH>
+            <wp14:sizeRelV relativeFrom="margin">
+              <wp14:pctHeight>0</wp14:pctHeight>
+            </wp14:sizeRelV>
+          </wp:anchor>
         </w:drawing>
       </w:r>
     </w:p>
@@ -6037,12 +6049,22 @@
     </w:p>
     <w:p>
       <w:pPr>
-        <w:pStyle w:val="GpsTitolo"/>
-        <w:pBdr>
-          <w:bottom w:val="none" w:sz="0" w:space="0" w:color="auto"/>
-        </w:pBdr>
-        <w:ind w:left="360"/>
-        <w:outlineLvl w:val="9"/>
+        <w:rPr>
+          <w:b/>
+          <w:bCs/>
+          <w:sz w:val="28"/>
+          <w:szCs w:val="28"/>
+        </w:rPr>
+      </w:pPr>
+    </w:p>
+    <w:p>
+      <w:pPr>
+        <w:rPr>
+          <w:b/>
+          <w:bCs/>
+          <w:sz w:val="28"/>
+          <w:szCs w:val="28"/>
+        </w:rPr>
       </w:pPr>
     </w:p>
     <w:p>
@@ -6056,6 +6078,7 @@
       </w:pPr>
       <w:bookmarkStart w:id="13" w:name="_Toc90235868"/>
       <w:r>
+        <w:lastRenderedPageBreak/>
         <w:t>Hardware/Software mapping</w:t>
       </w:r>
       <w:bookmarkEnd w:id="13"/>
@@ -6303,9 +6326,17 @@
           <w:szCs w:val="28"/>
         </w:rPr>
         <w:drawing>
-          <wp:inline distT="0" distB="0" distL="0" distR="0" wp14:anchorId="5E3B95A7" wp14:editId="13640486">
-            <wp:extent cx="6412444" cy="3031524"/>
-            <wp:effectExtent l="0" t="0" r="7620" b="0"/>
+          <wp:anchor distT="0" distB="0" distL="114300" distR="114300" simplePos="0" relativeHeight="251659264" behindDoc="0" locked="0" layoutInCell="1" allowOverlap="1" wp14:anchorId="5E3B95A7" wp14:editId="20AEAA83">
+            <wp:simplePos x="0" y="0"/>
+            <wp:positionH relativeFrom="column">
+              <wp:posOffset>-297197</wp:posOffset>
+            </wp:positionH>
+            <wp:positionV relativeFrom="page">
+              <wp:posOffset>4143032</wp:posOffset>
+            </wp:positionV>
+            <wp:extent cx="6830060" cy="3228975"/>
+            <wp:effectExtent l="0" t="0" r="8890" b="9525"/>
+            <wp:wrapTopAndBottom/>
             <wp:docPr id="6" name="Picture 6"/>
             <wp:cNvGraphicFramePr>
               <a:graphicFrameLocks xmlns:a="http://schemas.openxmlformats.org/drawingml/2006/main" noChangeAspect="1"/>
@@ -6335,7 +6366,7 @@
                   <pic:spPr bwMode="auto">
                     <a:xfrm>
                       <a:off x="0" y="0"/>
-                      <a:ext cx="6418064" cy="3034181"/>
+                      <a:ext cx="6830060" cy="3228975"/>
                     </a:xfrm>
                     <a:prstGeom prst="rect">
                       <a:avLst/>
@@ -6348,7 +6379,13 @@
                 </pic:pic>
               </a:graphicData>
             </a:graphic>
-          </wp:inline>
+            <wp14:sizeRelH relativeFrom="margin">
+              <wp14:pctWidth>0</wp14:pctWidth>
+            </wp14:sizeRelH>
+            <wp14:sizeRelV relativeFrom="margin">
+              <wp14:pctHeight>0</wp14:pctHeight>
+            </wp14:sizeRelV>
+          </wp:anchor>
         </w:drawing>
       </w:r>
     </w:p>

</xml_diff>